<commit_message>
Logistic Regression and Mini Batch Docs
</commit_message>
<xml_diff>
--- a/03_Computer_Vision/03_Image_Classification/Image_Classification.docx
+++ b/03_Computer_Vision/03_Image_Classification/Image_Classification.docx
@@ -9,6 +9,9 @@
       <w:r>
         <w:t>Image Classification</w:t>
       </w:r>
+      <w:r>
+        <w:t xml:space="preserve"> with KNN</w:t>
+      </w:r>
     </w:p>
     <w:p/>
     <w:p>
@@ -59,7 +62,15 @@
         <w:pStyle w:val="Heading2"/>
       </w:pPr>
       <w:r>
-        <w:t>When and Why to use</w:t>
+        <w:t xml:space="preserve">When and </w:t>
+      </w:r>
+      <w:proofErr w:type="gramStart"/>
+      <w:r>
+        <w:t>Why</w:t>
+      </w:r>
+      <w:proofErr w:type="gramEnd"/>
+      <w:r>
+        <w:t xml:space="preserve"> to use</w:t>
       </w:r>
     </w:p>
     <w:p/>
@@ -82,6 +93,17 @@
     </w:p>
     <w:p/>
     <w:p>
+      <w:r>
+        <w:t xml:space="preserve">Image Classification can be performed using </w:t>
+      </w:r>
+      <w:proofErr w:type="gramStart"/>
+      <w:r>
+        <w:t>KNN</w:t>
+      </w:r>
+      <w:proofErr w:type="gramEnd"/>
+    </w:p>
+    <w:p/>
+    <w:p>
       <w:pPr>
         <w:pStyle w:val="Heading2"/>
       </w:pPr>
@@ -131,6 +153,7 @@
         <w:pStyle w:val="Heading1"/>
       </w:pPr>
       <w:r>
+        <w:lastRenderedPageBreak/>
         <w:t>Assumptions and Limitations</w:t>
       </w:r>
     </w:p>
@@ -140,143 +163,148 @@
         <w:pStyle w:val="Heading2"/>
       </w:pPr>
       <w:r>
+        <w:t>Assumptions of the Data and Problem</w:t>
+      </w:r>
+    </w:p>
+    <w:p/>
+    <w:p>
+      <w:pPr>
+        <w:pStyle w:val="Heading2"/>
+      </w:pPr>
+      <w:r>
+        <w:t>Understanding Limitations and Pitfalls</w:t>
+      </w:r>
+    </w:p>
+    <w:p/>
+    <w:p>
+      <w:r>
+        <w:t xml:space="preserve">Change in </w:t>
+      </w:r>
+      <w:proofErr w:type="gramStart"/>
+      <w:r>
+        <w:t>viewport</w:t>
+      </w:r>
+      <w:proofErr w:type="gramEnd"/>
+    </w:p>
+    <w:p>
+      <w:r>
+        <w:t>Change of illumination</w:t>
+      </w:r>
+    </w:p>
+    <w:p>
+      <w:r>
+        <w:t>Deformation</w:t>
+      </w:r>
+    </w:p>
+    <w:p>
+      <w:r>
+        <w:t>Occlusion</w:t>
+      </w:r>
+    </w:p>
+    <w:p>
+      <w:r>
+        <w:t>Background noise and clutter</w:t>
+      </w:r>
+    </w:p>
+    <w:p>
+      <w:pPr>
+        <w:pStyle w:val="Heading1"/>
+      </w:pPr>
+      <w:r>
+        <w:t>Model Building and Training</w:t>
+      </w:r>
+    </w:p>
+    <w:p/>
+    <w:p>
+      <w:pPr>
+        <w:pStyle w:val="Heading2"/>
+      </w:pPr>
+      <w:r>
+        <w:t>Data Preparation</w:t>
+      </w:r>
+    </w:p>
+    <w:p/>
+    <w:p>
+      <w:r>
+        <w:t>Normally an image is represented as a series of</w:t>
+      </w:r>
+      <w:r>
+        <w:t xml:space="preserve"> 3</w:t>
+      </w:r>
+      <w:r>
+        <w:t xml:space="preserve"> matrices of mn dimensions, RGB, representeing the intensity value for each pixel and each colour.</w:t>
+      </w:r>
+    </w:p>
+    <w:p/>
+    <w:p>
+      <w:pPr>
+        <w:pStyle w:val="Heading2"/>
+      </w:pPr>
+      <w:r>
+        <w:t>Training Techniques</w:t>
+      </w:r>
+    </w:p>
+    <w:p/>
+    <w:p>
+      <w:pPr>
+        <w:pStyle w:val="Heading1"/>
+      </w:pPr>
+      <w:r>
+        <w:t>Model Evaluation</w:t>
+      </w:r>
+    </w:p>
+    <w:p/>
+    <w:p>
+      <w:pPr>
+        <w:pStyle w:val="Heading2"/>
+      </w:pPr>
+      <w:r>
+        <w:t>Evaluation Metrics</w:t>
+      </w:r>
+    </w:p>
+    <w:p/>
+    <w:p>
+      <w:pPr>
+        <w:pStyle w:val="Heading2"/>
+      </w:pPr>
+      <w:r>
+        <w:t>Validation Techniques</w:t>
+      </w:r>
+    </w:p>
+    <w:p/>
+    <w:p>
+      <w:pPr>
+        <w:pStyle w:val="Heading1"/>
+      </w:pPr>
+      <w:r>
+        <w:t>Model Diagnostics and Refinement</w:t>
+      </w:r>
+    </w:p>
+    <w:p/>
+    <w:p>
+      <w:pPr>
+        <w:pStyle w:val="Heading2"/>
+      </w:pPr>
+      <w:r>
+        <w:t>Overfitting vs. Underfitting</w:t>
+      </w:r>
+    </w:p>
+    <w:p/>
+    <w:p>
+      <w:pPr>
+        <w:pStyle w:val="Heading2"/>
+      </w:pPr>
+      <w:r>
+        <w:t>Interpretability</w:t>
+      </w:r>
+    </w:p>
+    <w:p/>
+    <w:p>
+      <w:pPr>
+        <w:pStyle w:val="Heading1"/>
+      </w:pPr>
+      <w:r>
         <w:lastRenderedPageBreak/>
-        <w:t>Assumptions of the Data and Problem</w:t>
-      </w:r>
-    </w:p>
-    <w:p/>
-    <w:p>
-      <w:pPr>
-        <w:pStyle w:val="Heading2"/>
-      </w:pPr>
-      <w:r>
-        <w:t>Understanding Limitations and Pitfalls</w:t>
-      </w:r>
-    </w:p>
-    <w:p/>
-    <w:p>
-      <w:r>
-        <w:t>Change in viewport</w:t>
-      </w:r>
-    </w:p>
-    <w:p>
-      <w:r>
-        <w:t>Change of illumination</w:t>
-      </w:r>
-    </w:p>
-    <w:p>
-      <w:r>
-        <w:t>Deformation</w:t>
-      </w:r>
-    </w:p>
-    <w:p>
-      <w:r>
-        <w:t>Occlusion</w:t>
-      </w:r>
-    </w:p>
-    <w:p>
-      <w:r>
-        <w:t>Background noise and clutter</w:t>
-      </w:r>
-    </w:p>
-    <w:p>
-      <w:pPr>
-        <w:pStyle w:val="Heading1"/>
-      </w:pPr>
-      <w:r>
-        <w:t>Model Building and Training</w:t>
-      </w:r>
-    </w:p>
-    <w:p/>
-    <w:p>
-      <w:pPr>
-        <w:pStyle w:val="Heading2"/>
-      </w:pPr>
-      <w:r>
-        <w:t>Data Preparation</w:t>
-      </w:r>
-    </w:p>
-    <w:p/>
-    <w:p>
-      <w:r>
-        <w:t>Normally an image is represented as a series of</w:t>
-      </w:r>
-      <w:r>
-        <w:t xml:space="preserve"> 3</w:t>
-      </w:r>
-      <w:r>
-        <w:t xml:space="preserve"> matrices of mn dimensions, RGB, representeing the intensity value for each pixel and each colour.</w:t>
-      </w:r>
-    </w:p>
-    <w:p/>
-    <w:p>
-      <w:pPr>
-        <w:pStyle w:val="Heading2"/>
-      </w:pPr>
-      <w:r>
-        <w:t>Training Techniques</w:t>
-      </w:r>
-    </w:p>
-    <w:p/>
-    <w:p>
-      <w:pPr>
-        <w:pStyle w:val="Heading1"/>
-      </w:pPr>
-      <w:r>
-        <w:t>Model Evaluation</w:t>
-      </w:r>
-    </w:p>
-    <w:p/>
-    <w:p>
-      <w:pPr>
-        <w:pStyle w:val="Heading2"/>
-      </w:pPr>
-      <w:r>
-        <w:t>Evaluation Metrics</w:t>
-      </w:r>
-    </w:p>
-    <w:p/>
-    <w:p>
-      <w:pPr>
-        <w:pStyle w:val="Heading2"/>
-      </w:pPr>
-      <w:r>
-        <w:t>Validation Techniques</w:t>
-      </w:r>
-    </w:p>
-    <w:p/>
-    <w:p>
-      <w:pPr>
-        <w:pStyle w:val="Heading1"/>
-      </w:pPr>
-      <w:r>
-        <w:t>Model Diagnostics and Refinement</w:t>
-      </w:r>
-    </w:p>
-    <w:p/>
-    <w:p>
-      <w:pPr>
-        <w:pStyle w:val="Heading2"/>
-      </w:pPr>
-      <w:r>
-        <w:t>Overfitting vs. Underfitting</w:t>
-      </w:r>
-    </w:p>
-    <w:p/>
-    <w:p>
-      <w:pPr>
-        <w:pStyle w:val="Heading2"/>
-      </w:pPr>
-      <w:r>
-        <w:t>Interpretability</w:t>
-      </w:r>
-    </w:p>
-    <w:p/>
-    <w:p>
-      <w:pPr>
-        <w:pStyle w:val="Heading1"/>
-      </w:pPr>
-      <w:r>
         <w:t>Advanced Topics and Extensions</w:t>
       </w:r>
     </w:p>
@@ -286,7 +314,6 @@
         <w:pStyle w:val="Heading2"/>
       </w:pPr>
       <w:r>
-        <w:lastRenderedPageBreak/>
         <w:t>Ensemble Methods</w:t>
       </w:r>
     </w:p>

</xml_diff>